<commit_message>
Added System Vision to Design Doc
</commit_message>
<xml_diff>
--- a/Software Design Document.docx
+++ b/Software Design Document.docx
@@ -1144,7 +1144,79 @@
       </w:r>
       <w:bookmarkEnd w:id="1"/>
     </w:p>
-    <w:p/>
+    <w:p>
+      <w:r>
+        <w:t xml:space="preserve">Kaggle.com hosts a dataset of ~400k restaurant inspections of New York City (NYC) food establishments. The inspections span from January 2010 to August 2017 and are graded on an A-F scale, having been collected by the NYC Department of Health. A Data Analysis and Visualization Tool (DAVT) must be developed that allow user to make the following five queries: </w:t>
+      </w:r>
+    </w:p>
+    <w:p>
+      <w:pPr>
+        <w:pStyle w:val="ListParagraph"/>
+        <w:numPr>
+          <w:ilvl w:val="0"/>
+          <w:numId w:val="12"/>
+        </w:numPr>
+      </w:pPr>
+      <w:r>
+        <w:t>Retrieve all inspection details for a specified period.</w:t>
+      </w:r>
+    </w:p>
+    <w:p>
+      <w:pPr>
+        <w:pStyle w:val="ListParagraph"/>
+        <w:numPr>
+          <w:ilvl w:val="0"/>
+          <w:numId w:val="12"/>
+        </w:numPr>
+      </w:pPr>
+      <w:r>
+        <w:t>Plot violations distributed on a per-suburb basis.</w:t>
+      </w:r>
+    </w:p>
+    <w:p>
+      <w:pPr>
+        <w:pStyle w:val="ListParagraph"/>
+        <w:numPr>
+          <w:ilvl w:val="0"/>
+          <w:numId w:val="12"/>
+        </w:numPr>
+      </w:pPr>
+      <w:r>
+        <w:t>Retrieve all violations containing a specified keyword for a specified period.</w:t>
+      </w:r>
+    </w:p>
+    <w:p>
+      <w:pPr>
+        <w:pStyle w:val="ListParagraph"/>
+        <w:numPr>
+          <w:ilvl w:val="0"/>
+          <w:numId w:val="12"/>
+        </w:numPr>
+      </w:pPr>
+      <w:r>
+        <w:t>Map violations pertaining to animals distributed over time and suburbs.</w:t>
+      </w:r>
+    </w:p>
+    <w:p>
+      <w:pPr>
+        <w:pStyle w:val="ListParagraph"/>
+        <w:numPr>
+          <w:ilvl w:val="0"/>
+          <w:numId w:val="12"/>
+        </w:numPr>
+      </w:pPr>
+      <w:r>
+        <w:t xml:space="preserve">Pull the 100 places with the best improvement over the last year for each </w:t>
+      </w:r>
+      <w:proofErr w:type="spellStart"/>
+      <w:r>
+        <w:t>boro</w:t>
+      </w:r>
+      <w:proofErr w:type="spellEnd"/>
+      <w:r>
+        <w:t>.</w:t>
+      </w:r>
+    </w:p>
     <w:p>
       <w:pPr>
         <w:pStyle w:val="Heading2"/>
@@ -1159,7 +1231,52 @@
       </w:r>
       <w:bookmarkEnd w:id="2"/>
     </w:p>
-    <w:p/>
+    <w:p>
+      <w:r>
+        <w:t>The system will have three distinct views:</w:t>
+      </w:r>
+    </w:p>
+    <w:p>
+      <w:pPr>
+        <w:pStyle w:val="ListParagraph"/>
+        <w:numPr>
+          <w:ilvl w:val="0"/>
+          <w:numId w:val="13"/>
+        </w:numPr>
+      </w:pPr>
+      <w:r>
+        <w:t xml:space="preserve">The home page from which the type of query is selected, and refining details specified. </w:t>
+      </w:r>
+    </w:p>
+    <w:p>
+      <w:pPr>
+        <w:pStyle w:val="ListParagraph"/>
+        <w:numPr>
+          <w:ilvl w:val="0"/>
+          <w:numId w:val="13"/>
+        </w:numPr>
+      </w:pPr>
+      <w:r>
+        <w:t>The data result page which lists the results of the selected query.</w:t>
+      </w:r>
+    </w:p>
+    <w:p>
+      <w:pPr>
+        <w:pStyle w:val="ListParagraph"/>
+        <w:numPr>
+          <w:ilvl w:val="0"/>
+          <w:numId w:val="13"/>
+        </w:numPr>
+      </w:pPr>
+      <w:r>
+        <w:t>The data visualization page which visualises the results of the data result page.</w:t>
+      </w:r>
+    </w:p>
+    <w:p>
+      <w:r>
+        <w:t>The home page can be returned to from either of the other pages to commence a new query instantly. The system will use clean minimal graphics keeping the functionality foremost.</w:t>
+      </w:r>
+    </w:p>
     <w:p>
       <w:pPr>
         <w:pStyle w:val="Heading2"/>
@@ -1175,6 +1292,21 @@
       <w:bookmarkEnd w:id="3"/>
     </w:p>
     <w:p>
+      <w:r>
+        <w:t xml:space="preserve">The system will make accessing the desired data a straightforward process, with no distractions along the way. </w:t>
+      </w:r>
+    </w:p>
+    <w:p>
+      <w:r>
+        <w:t>It will allow for quickly switching back and forth between a raw data view and data visualisation to make comparisons.</w:t>
+      </w:r>
+    </w:p>
+    <w:p>
+      <w:r>
+        <w:t>It will make analysing the immense amount of data accessible without overwhelming the user.</w:t>
+      </w:r>
+    </w:p>
+    <w:p>
       <w:pPr>
         <w:pStyle w:val="ListParagraph"/>
         <w:ind w:left="857"/>
@@ -1253,69 +1385,27 @@
           <w:sz w:val="16"/>
           <w:szCs w:val="16"/>
         </w:rPr>
-        <w:t xml:space="preserve"> to be able to do? This should all be from the end </w:t>
-      </w:r>
-      <w:proofErr w:type="gramStart"/>
-      <w:r>
+        <w:t xml:space="preserve"> to be able to do? This should all be from the end users perspective. Can be a combination of narrative text and listing of needs. </w:t>
+      </w:r>
+    </w:p>
+    <w:p>
+      <w:pPr>
         <w:rPr>
           <w:rFonts w:cstheme="minorHAnsi"/>
           <w:color w:val="FF0000"/>
           <w:sz w:val="16"/>
           <w:szCs w:val="16"/>
         </w:rPr>
-        <w:t>users</w:t>
-      </w:r>
-      <w:proofErr w:type="gramEnd"/>
-      <w:r>
-        <w:rPr>
-          <w:rFonts w:cstheme="minorHAnsi"/>
+      </w:pPr>
+      <w:r>
+        <w:rPr>
+          <w:rFonts w:cstheme="minorHAnsi"/>
+          <w:b/>
           <w:color w:val="FF0000"/>
           <w:sz w:val="16"/>
           <w:szCs w:val="16"/>
         </w:rPr>
-        <w:t xml:space="preserve"> perspective. Can be a combination of narrative text and listing of needs. </w:t>
-      </w:r>
-    </w:p>
-    <w:p>
-      <w:pPr>
-        <w:rPr>
-          <w:rFonts w:cstheme="minorHAnsi"/>
-          <w:color w:val="FF0000"/>
-          <w:sz w:val="16"/>
-          <w:szCs w:val="16"/>
-        </w:rPr>
-      </w:pPr>
-      <w:r>
-        <w:rPr>
-          <w:rFonts w:cstheme="minorHAnsi"/>
-          <w:b/>
-          <w:color w:val="FF0000"/>
-          <w:sz w:val="16"/>
-          <w:szCs w:val="16"/>
-        </w:rPr>
-        <w:t xml:space="preserve">Assignment </w:t>
-      </w:r>
-      <w:proofErr w:type="gramStart"/>
-      <w:r>
-        <w:rPr>
-          <w:rFonts w:cstheme="minorHAnsi"/>
-          <w:b/>
-          <w:color w:val="FF0000"/>
-          <w:sz w:val="16"/>
-          <w:szCs w:val="16"/>
-        </w:rPr>
-        <w:t>note</w:t>
-      </w:r>
-      <w:proofErr w:type="gramEnd"/>
-      <w:r>
-        <w:rPr>
-          <w:rFonts w:cstheme="minorHAnsi"/>
-          <w:b/>
-          <w:color w:val="FF0000"/>
-          <w:sz w:val="16"/>
-          <w:szCs w:val="16"/>
-        </w:rPr>
-        <w:t>: You have not been given a client/user, so you can make one up. Who do you think would be using your software?</w:t>
+        <w:t>Assignment note: You have not been given a client/user, so you can make one up. Who do you think would be using your software?</w:t>
       </w:r>
     </w:p>
     <w:p>
@@ -2074,23 +2164,7 @@
           <w:sz w:val="20"/>
           <w:szCs w:val="20"/>
         </w:rPr>
-        <w:t xml:space="preserve"> The GUI shall include a dashboard displaying key metrics and </w:t>
-      </w:r>
-      <w:r>
-        <w:rPr>
-          <w:rFonts w:cstheme="minorHAnsi"/>
-          <w:sz w:val="20"/>
-          <w:szCs w:val="20"/>
-        </w:rPr>
-        <w:t>visualisations</w:t>
-      </w:r>
-      <w:r>
-        <w:rPr>
-          <w:rFonts w:cstheme="minorHAnsi"/>
-          <w:sz w:val="20"/>
-          <w:szCs w:val="20"/>
-        </w:rPr>
-        <w:t xml:space="preserve"> of inspection data.</w:t>
+        <w:t xml:space="preserve"> The GUI shall include a dashboard displaying key metrics and visualisations of inspection data.</w:t>
       </w:r>
     </w:p>
     <w:p>
@@ -3372,16 +3446,8 @@
         <w:rPr>
           <w:color w:val="FF0000"/>
         </w:rPr>
-        <w:t xml:space="preserve">A block diagram/flowchart of how your software might </w:t>
-      </w:r>
-      <w:proofErr w:type="gramStart"/>
-      <w:r>
-        <w:rPr>
-          <w:color w:val="FF0000"/>
-        </w:rPr>
-        <w:t>work</w:t>
-      </w:r>
-      <w:proofErr w:type="gramEnd"/>
+        <w:t>A block diagram/flowchart of how your software might work</w:t>
+      </w:r>
     </w:p>
     <w:p>
       <w:pPr>
@@ -3441,21 +3507,7 @@
         <w:rPr>
           <w:color w:val="FF0000"/>
         </w:rPr>
-        <w:t xml:space="preserve">a brief description of what it </w:t>
-      </w:r>
-      <w:proofErr w:type="gramStart"/>
-      <w:r>
-        <w:rPr>
-          <w:color w:val="FF0000"/>
-        </w:rPr>
-        <w:t>does  (</w:t>
-      </w:r>
-      <w:proofErr w:type="gramEnd"/>
-      <w:r>
-        <w:rPr>
-          <w:color w:val="FF0000"/>
-        </w:rPr>
-        <w:t>1 or 2 sentences);</w:t>
+        <w:t>a brief description of what it does  (1 or 2 sentences);</w:t>
       </w:r>
     </w:p>
     <w:p>
@@ -3473,16 +3525,8 @@
         <w:rPr>
           <w:color w:val="FF0000"/>
         </w:rPr>
-        <w:t xml:space="preserve">a list of the input parameters, and their data types, and what they are used </w:t>
-      </w:r>
-      <w:proofErr w:type="gramStart"/>
-      <w:r>
-        <w:rPr>
-          <w:color w:val="FF0000"/>
-        </w:rPr>
-        <w:t>for;</w:t>
-      </w:r>
-      <w:proofErr w:type="gramEnd"/>
+        <w:t>a list of the input parameters, and their data types, and what they are used for;</w:t>
+      </w:r>
     </w:p>
     <w:p>
       <w:pPr>
@@ -3503,7 +3547,6 @@
         <w:t>a list of any side effects caused by the function (</w:t>
       </w:r>
       <w:proofErr w:type="spellStart"/>
-      <w:proofErr w:type="gramStart"/>
       <w:r>
         <w:rPr>
           <w:color w:val="FF0000"/>
@@ -3511,7 +3554,6 @@
         <w:t>ie</w:t>
       </w:r>
       <w:proofErr w:type="spellEnd"/>
-      <w:proofErr w:type="gramEnd"/>
       <w:r>
         <w:rPr>
           <w:color w:val="FF0000"/>
@@ -3566,7 +3608,6 @@
         <w:t>List of all data structures in the software (</w:t>
       </w:r>
       <w:proofErr w:type="spellStart"/>
-      <w:proofErr w:type="gramStart"/>
       <w:r>
         <w:rPr>
           <w:color w:val="FF0000"/>
@@ -3574,7 +3615,6 @@
         <w:t>eg</w:t>
       </w:r>
       <w:proofErr w:type="spellEnd"/>
-      <w:proofErr w:type="gramEnd"/>
       <w:r>
         <w:rPr>
           <w:color w:val="FF0000"/>
@@ -3627,16 +3667,8 @@
         <w:rPr>
           <w:color w:val="FF0000"/>
         </w:rPr>
-        <w:t xml:space="preserve">Description of where and how it is </w:t>
-      </w:r>
-      <w:proofErr w:type="gramStart"/>
-      <w:r>
-        <w:rPr>
-          <w:color w:val="FF0000"/>
-        </w:rPr>
-        <w:t>used</w:t>
-      </w:r>
-      <w:proofErr w:type="gramEnd"/>
+        <w:t>Description of where and how it is used</w:t>
+      </w:r>
     </w:p>
     <w:p>
       <w:pPr>
@@ -3653,16 +3685,8 @@
         <w:rPr>
           <w:color w:val="FF0000"/>
         </w:rPr>
-        <w:t xml:space="preserve">List of data members, and what each one is for </w:t>
-      </w:r>
-      <w:proofErr w:type="gramStart"/>
-      <w:r>
-        <w:rPr>
-          <w:color w:val="FF0000"/>
-        </w:rPr>
-        <w:t>do</w:t>
-      </w:r>
-      <w:proofErr w:type="gramEnd"/>
+        <w:t>List of data members, and what each one is for do</w:t>
+      </w:r>
     </w:p>
     <w:p>
       <w:pPr>
@@ -3679,16 +3703,8 @@
         <w:rPr>
           <w:color w:val="FF0000"/>
         </w:rPr>
-        <w:t xml:space="preserve">List of functions that use </w:t>
-      </w:r>
-      <w:proofErr w:type="gramStart"/>
-      <w:r>
-        <w:rPr>
-          <w:color w:val="FF0000"/>
-        </w:rPr>
-        <w:t>it</w:t>
-      </w:r>
-      <w:proofErr w:type="gramEnd"/>
+        <w:t>List of functions that use it</w:t>
+      </w:r>
     </w:p>
     <w:p>
       <w:pPr>
@@ -3735,14 +3751,12 @@
         </w:rPr>
         <w:t xml:space="preserve"> </w:t>
       </w:r>
-      <w:proofErr w:type="gramStart"/>
       <w:r>
         <w:rPr>
           <w:color w:val="FF0000"/>
         </w:rPr>
         <w:t>structures</w:t>
       </w:r>
-      <w:proofErr w:type="gramEnd"/>
     </w:p>
     <w:p>
       <w:pPr>
@@ -3932,6 +3946,92 @@
 <file path=word/numbering.xml><?xml version="1.0" encoding="utf-8"?>
 <w:numbering xmlns:wpc="http://schemas.microsoft.com/office/word/2010/wordprocessingCanvas" xmlns:cx="http://schemas.microsoft.com/office/drawing/2014/chartex" xmlns:cx1="http://schemas.microsoft.com/office/drawing/2015/9/8/chartex" xmlns:cx2="http://schemas.microsoft.com/office/drawing/2015/10/21/chartex" xmlns:cx3="http://schemas.microsoft.com/office/drawing/2016/5/9/chartex" xmlns:cx4="http://schemas.microsoft.com/office/drawing/2016/5/10/chartex" xmlns:cx5="http://schemas.microsoft.com/office/drawing/2016/5/11/chartex" xmlns:cx6="http://schemas.microsoft.com/office/drawing/2016/5/12/chartex" xmlns:cx7="http://schemas.microsoft.com/office/drawing/2016/5/13/chartex" xmlns:cx8="http://schemas.microsoft.com/office/drawing/2016/5/14/chartex" xmlns:mc="http://schemas.openxmlformats.org/markup-compatibility/2006" xmlns:aink="http://schemas.microsoft.com/office/drawing/2016/ink" xmlns:am3d="http://schemas.microsoft.com/office/drawing/2017/model3d" xmlns:o="urn:schemas-microsoft-com:office:office" xmlns:oel="http://schemas.microsoft.com/office/2019/extlst" xmlns:r="http://schemas.openxmlformats.org/officeDocument/2006/relationships" xmlns:m="http://schemas.openxmlformats.org/officeDocument/2006/math" xmlns:v="urn:schemas-microsoft-com:vml" xmlns:wp14="http://schemas.microsoft.com/office/word/2010/wordprocessingDrawing" xmlns:wp="http://schemas.openxmlformats.org/drawingml/2006/wordprocessingDrawing" xmlns:w10="urn:schemas-microsoft-com:office:word" xmlns:w="http://schemas.openxmlformats.org/wordprocessingml/2006/main" xmlns:w14="http://schemas.microsoft.com/office/word/2010/wordml" xmlns:w15="http://schemas.microsoft.com/office/word/2012/wordml" xmlns:w16cex="http://schemas.microsoft.com/office/word/2018/wordml/cex" xmlns:w16cid="http://schemas.microsoft.com/office/word/2016/wordml/cid" xmlns:w16="http://schemas.microsoft.com/office/word/2018/wordml" xmlns:w16sdtdh="http://schemas.microsoft.com/office/word/2020/wordml/sdtdatahash" xmlns:w16se="http://schemas.microsoft.com/office/word/2015/wordml/symex" xmlns:wpg="http://schemas.microsoft.com/office/word/2010/wordprocessingGroup" xmlns:wpi="http://schemas.microsoft.com/office/word/2010/wordprocessingInk" xmlns:wne="http://schemas.microsoft.com/office/word/2006/wordml" xmlns:wps="http://schemas.microsoft.com/office/word/2010/wordprocessingShape" mc:Ignorable="w14 w15 w16se w16cid w16 w16cex w16sdtdh wp14">
   <w:abstractNum w:abstractNumId="0" w15:restartNumberingAfterBreak="0">
+    <w:nsid w:val="0EAA3FFA"/>
+    <w:multiLevelType w:val="hybridMultilevel"/>
+    <w:tmpl w:val="32764364"/>
+    <w:lvl w:ilvl="0" w:tplc="0C09000F">
+      <w:start w:val="1"/>
+      <w:numFmt w:val="decimal"/>
+      <w:lvlText w:val="%1."/>
+      <w:lvlJc w:val="left"/>
+      <w:pPr>
+        <w:ind w:left="720" w:hanging="360"/>
+      </w:pPr>
+    </w:lvl>
+    <w:lvl w:ilvl="1" w:tplc="0C090019" w:tentative="1">
+      <w:start w:val="1"/>
+      <w:numFmt w:val="lowerLetter"/>
+      <w:lvlText w:val="%2."/>
+      <w:lvlJc w:val="left"/>
+      <w:pPr>
+        <w:ind w:left="1440" w:hanging="360"/>
+      </w:pPr>
+    </w:lvl>
+    <w:lvl w:ilvl="2" w:tplc="0C09001B" w:tentative="1">
+      <w:start w:val="1"/>
+      <w:numFmt w:val="lowerRoman"/>
+      <w:lvlText w:val="%3."/>
+      <w:lvlJc w:val="right"/>
+      <w:pPr>
+        <w:ind w:left="2160" w:hanging="180"/>
+      </w:pPr>
+    </w:lvl>
+    <w:lvl w:ilvl="3" w:tplc="0C09000F" w:tentative="1">
+      <w:start w:val="1"/>
+      <w:numFmt w:val="decimal"/>
+      <w:lvlText w:val="%4."/>
+      <w:lvlJc w:val="left"/>
+      <w:pPr>
+        <w:ind w:left="2880" w:hanging="360"/>
+      </w:pPr>
+    </w:lvl>
+    <w:lvl w:ilvl="4" w:tplc="0C090019" w:tentative="1">
+      <w:start w:val="1"/>
+      <w:numFmt w:val="lowerLetter"/>
+      <w:lvlText w:val="%5."/>
+      <w:lvlJc w:val="left"/>
+      <w:pPr>
+        <w:ind w:left="3600" w:hanging="360"/>
+      </w:pPr>
+    </w:lvl>
+    <w:lvl w:ilvl="5" w:tplc="0C09001B" w:tentative="1">
+      <w:start w:val="1"/>
+      <w:numFmt w:val="lowerRoman"/>
+      <w:lvlText w:val="%6."/>
+      <w:lvlJc w:val="right"/>
+      <w:pPr>
+        <w:ind w:left="4320" w:hanging="180"/>
+      </w:pPr>
+    </w:lvl>
+    <w:lvl w:ilvl="6" w:tplc="0C09000F" w:tentative="1">
+      <w:start w:val="1"/>
+      <w:numFmt w:val="decimal"/>
+      <w:lvlText w:val="%7."/>
+      <w:lvlJc w:val="left"/>
+      <w:pPr>
+        <w:ind w:left="5040" w:hanging="360"/>
+      </w:pPr>
+    </w:lvl>
+    <w:lvl w:ilvl="7" w:tplc="0C090019" w:tentative="1">
+      <w:start w:val="1"/>
+      <w:numFmt w:val="lowerLetter"/>
+      <w:lvlText w:val="%8."/>
+      <w:lvlJc w:val="left"/>
+      <w:pPr>
+        <w:ind w:left="5760" w:hanging="360"/>
+      </w:pPr>
+    </w:lvl>
+    <w:lvl w:ilvl="8" w:tplc="0C09001B" w:tentative="1">
+      <w:start w:val="1"/>
+      <w:numFmt w:val="lowerRoman"/>
+      <w:lvlText w:val="%9."/>
+      <w:lvlJc w:val="right"/>
+      <w:pPr>
+        <w:ind w:left="6480" w:hanging="180"/>
+      </w:pPr>
+    </w:lvl>
+  </w:abstractNum>
+  <w:abstractNum w:abstractNumId="1" w15:restartNumberingAfterBreak="0">
     <w:nsid w:val="2331355F"/>
     <w:multiLevelType w:val="hybridMultilevel"/>
     <w:tmpl w:val="574C97F8"/>
@@ -4017,7 +4117,7 @@
       </w:pPr>
     </w:lvl>
   </w:abstractNum>
-  <w:abstractNum w:abstractNumId="1" w15:restartNumberingAfterBreak="0">
+  <w:abstractNum w:abstractNumId="2" w15:restartNumberingAfterBreak="0">
     <w:nsid w:val="367E3F6A"/>
     <w:multiLevelType w:val="hybridMultilevel"/>
     <w:tmpl w:val="0CB6E2E4"/>
@@ -4129,7 +4229,7 @@
       </w:rPr>
     </w:lvl>
   </w:abstractNum>
-  <w:abstractNum w:abstractNumId="2" w15:restartNumberingAfterBreak="0">
+  <w:abstractNum w:abstractNumId="3" w15:restartNumberingAfterBreak="0">
     <w:nsid w:val="375D36C8"/>
     <w:multiLevelType w:val="multilevel"/>
     <w:tmpl w:val="CF405D9C"/>
@@ -4242,7 +4342,7 @@
       </w:rPr>
     </w:lvl>
   </w:abstractNum>
-  <w:abstractNum w:abstractNumId="3" w15:restartNumberingAfterBreak="0">
+  <w:abstractNum w:abstractNumId="4" w15:restartNumberingAfterBreak="0">
     <w:nsid w:val="419E796F"/>
     <w:multiLevelType w:val="hybridMultilevel"/>
     <w:tmpl w:val="ED2095B2"/>
@@ -4355,7 +4455,7 @@
       </w:rPr>
     </w:lvl>
   </w:abstractNum>
-  <w:abstractNum w:abstractNumId="4" w15:restartNumberingAfterBreak="0">
+  <w:abstractNum w:abstractNumId="5" w15:restartNumberingAfterBreak="0">
     <w:nsid w:val="470F4E6C"/>
     <w:multiLevelType w:val="hybridMultilevel"/>
     <w:tmpl w:val="B47EE3AE"/>
@@ -4441,7 +4541,7 @@
       </w:pPr>
     </w:lvl>
   </w:abstractNum>
-  <w:abstractNum w:abstractNumId="5" w15:restartNumberingAfterBreak="0">
+  <w:abstractNum w:abstractNumId="6" w15:restartNumberingAfterBreak="0">
     <w:nsid w:val="47205F65"/>
     <w:multiLevelType w:val="hybridMultilevel"/>
     <w:tmpl w:val="D6643F56"/>
@@ -4527,7 +4627,7 @@
       </w:pPr>
     </w:lvl>
   </w:abstractNum>
-  <w:abstractNum w:abstractNumId="6" w15:restartNumberingAfterBreak="0">
+  <w:abstractNum w:abstractNumId="7" w15:restartNumberingAfterBreak="0">
     <w:nsid w:val="594D2C6D"/>
     <w:multiLevelType w:val="hybridMultilevel"/>
     <w:tmpl w:val="BA2812A4"/>
@@ -4639,7 +4739,7 @@
       </w:rPr>
     </w:lvl>
   </w:abstractNum>
-  <w:abstractNum w:abstractNumId="7" w15:restartNumberingAfterBreak="0">
+  <w:abstractNum w:abstractNumId="8" w15:restartNumberingAfterBreak="0">
     <w:nsid w:val="63D23837"/>
     <w:multiLevelType w:val="hybridMultilevel"/>
     <w:tmpl w:val="9BD61186"/>
@@ -4751,7 +4851,7 @@
       </w:rPr>
     </w:lvl>
   </w:abstractNum>
-  <w:abstractNum w:abstractNumId="8" w15:restartNumberingAfterBreak="0">
+  <w:abstractNum w:abstractNumId="9" w15:restartNumberingAfterBreak="0">
     <w:nsid w:val="66162F7D"/>
     <w:multiLevelType w:val="hybridMultilevel"/>
     <w:tmpl w:val="38A2F066"/>
@@ -4864,7 +4964,7 @@
       </w:rPr>
     </w:lvl>
   </w:abstractNum>
-  <w:abstractNum w:abstractNumId="9" w15:restartNumberingAfterBreak="0">
+  <w:abstractNum w:abstractNumId="10" w15:restartNumberingAfterBreak="0">
     <w:nsid w:val="765D23A3"/>
     <w:multiLevelType w:val="multilevel"/>
     <w:tmpl w:val="D2A25216"/>
@@ -4977,7 +5077,7 @@
       </w:rPr>
     </w:lvl>
   </w:abstractNum>
-  <w:abstractNum w:abstractNumId="10" w15:restartNumberingAfterBreak="0">
+  <w:abstractNum w:abstractNumId="11" w15:restartNumberingAfterBreak="0">
     <w:nsid w:val="7B111034"/>
     <w:multiLevelType w:val="hybridMultilevel"/>
     <w:tmpl w:val="8CB6C3C8"/>
@@ -5063,38 +5163,130 @@
       </w:pPr>
     </w:lvl>
   </w:abstractNum>
+  <w:abstractNum w:abstractNumId="12" w15:restartNumberingAfterBreak="0">
+    <w:nsid w:val="7BC0516D"/>
+    <w:multiLevelType w:val="hybridMultilevel"/>
+    <w:tmpl w:val="0F1A98AA"/>
+    <w:lvl w:ilvl="0" w:tplc="0C09000F">
+      <w:start w:val="1"/>
+      <w:numFmt w:val="decimal"/>
+      <w:lvlText w:val="%1."/>
+      <w:lvlJc w:val="left"/>
+      <w:pPr>
+        <w:ind w:left="720" w:hanging="360"/>
+      </w:pPr>
+    </w:lvl>
+    <w:lvl w:ilvl="1" w:tplc="0C090019" w:tentative="1">
+      <w:start w:val="1"/>
+      <w:numFmt w:val="lowerLetter"/>
+      <w:lvlText w:val="%2."/>
+      <w:lvlJc w:val="left"/>
+      <w:pPr>
+        <w:ind w:left="1440" w:hanging="360"/>
+      </w:pPr>
+    </w:lvl>
+    <w:lvl w:ilvl="2" w:tplc="0C09001B" w:tentative="1">
+      <w:start w:val="1"/>
+      <w:numFmt w:val="lowerRoman"/>
+      <w:lvlText w:val="%3."/>
+      <w:lvlJc w:val="right"/>
+      <w:pPr>
+        <w:ind w:left="2160" w:hanging="180"/>
+      </w:pPr>
+    </w:lvl>
+    <w:lvl w:ilvl="3" w:tplc="0C09000F" w:tentative="1">
+      <w:start w:val="1"/>
+      <w:numFmt w:val="decimal"/>
+      <w:lvlText w:val="%4."/>
+      <w:lvlJc w:val="left"/>
+      <w:pPr>
+        <w:ind w:left="2880" w:hanging="360"/>
+      </w:pPr>
+    </w:lvl>
+    <w:lvl w:ilvl="4" w:tplc="0C090019" w:tentative="1">
+      <w:start w:val="1"/>
+      <w:numFmt w:val="lowerLetter"/>
+      <w:lvlText w:val="%5."/>
+      <w:lvlJc w:val="left"/>
+      <w:pPr>
+        <w:ind w:left="3600" w:hanging="360"/>
+      </w:pPr>
+    </w:lvl>
+    <w:lvl w:ilvl="5" w:tplc="0C09001B" w:tentative="1">
+      <w:start w:val="1"/>
+      <w:numFmt w:val="lowerRoman"/>
+      <w:lvlText w:val="%6."/>
+      <w:lvlJc w:val="right"/>
+      <w:pPr>
+        <w:ind w:left="4320" w:hanging="180"/>
+      </w:pPr>
+    </w:lvl>
+    <w:lvl w:ilvl="6" w:tplc="0C09000F" w:tentative="1">
+      <w:start w:val="1"/>
+      <w:numFmt w:val="decimal"/>
+      <w:lvlText w:val="%7."/>
+      <w:lvlJc w:val="left"/>
+      <w:pPr>
+        <w:ind w:left="5040" w:hanging="360"/>
+      </w:pPr>
+    </w:lvl>
+    <w:lvl w:ilvl="7" w:tplc="0C090019" w:tentative="1">
+      <w:start w:val="1"/>
+      <w:numFmt w:val="lowerLetter"/>
+      <w:lvlText w:val="%8."/>
+      <w:lvlJc w:val="left"/>
+      <w:pPr>
+        <w:ind w:left="5760" w:hanging="360"/>
+      </w:pPr>
+    </w:lvl>
+    <w:lvl w:ilvl="8" w:tplc="0C09001B" w:tentative="1">
+      <w:start w:val="1"/>
+      <w:numFmt w:val="lowerRoman"/>
+      <w:lvlText w:val="%9."/>
+      <w:lvlJc w:val="right"/>
+      <w:pPr>
+        <w:ind w:left="6480" w:hanging="180"/>
+      </w:pPr>
+    </w:lvl>
+  </w:abstractNum>
   <w:num w:numId="1" w16cid:durableId="629673415">
+    <w:abstractNumId w:val="3"/>
+  </w:num>
+  <w:num w:numId="2" w16cid:durableId="912853363">
+    <w:abstractNumId w:val="10"/>
+  </w:num>
+  <w:num w:numId="3" w16cid:durableId="455560317">
+    <w:abstractNumId w:val="9"/>
+  </w:num>
+  <w:num w:numId="4" w16cid:durableId="2019110434">
+    <w:abstractNumId w:val="7"/>
+  </w:num>
+  <w:num w:numId="5" w16cid:durableId="1188325723">
+    <w:abstractNumId w:val="8"/>
+  </w:num>
+  <w:num w:numId="6" w16cid:durableId="16516200">
     <w:abstractNumId w:val="2"/>
   </w:num>
-  <w:num w:numId="2" w16cid:durableId="912853363">
-    <w:abstractNumId w:val="9"/>
-  </w:num>
-  <w:num w:numId="3" w16cid:durableId="455560317">
-    <w:abstractNumId w:val="8"/>
-  </w:num>
-  <w:num w:numId="4" w16cid:durableId="2019110434">
+  <w:num w:numId="7" w16cid:durableId="493961506">
     <w:abstractNumId w:val="6"/>
   </w:num>
-  <w:num w:numId="5" w16cid:durableId="1188325723">
-    <w:abstractNumId w:val="7"/>
+  <w:num w:numId="8" w16cid:durableId="2123373915">
+    <w:abstractNumId w:val="4"/>
   </w:num>
-  <w:num w:numId="6" w16cid:durableId="16516200">
+  <w:num w:numId="9" w16cid:durableId="670376429">
+    <w:abstractNumId w:val="11"/>
+  </w:num>
+  <w:num w:numId="10" w16cid:durableId="1038313268">
     <w:abstractNumId w:val="1"/>
   </w:num>
-  <w:num w:numId="7" w16cid:durableId="493961506">
+  <w:num w:numId="11" w16cid:durableId="53965365">
     <w:abstractNumId w:val="5"/>
   </w:num>
-  <w:num w:numId="8" w16cid:durableId="2123373915">
-    <w:abstractNumId w:val="3"/>
+  <w:num w:numId="12" w16cid:durableId="1278680585">
+    <w:abstractNumId w:val="12"/>
   </w:num>
-  <w:num w:numId="9" w16cid:durableId="670376429">
-    <w:abstractNumId w:val="10"/>
-  </w:num>
-  <w:num w:numId="10" w16cid:durableId="1038313268">
+  <w:num w:numId="13" w16cid:durableId="1421758042">
     <w:abstractNumId w:val="0"/>
-  </w:num>
-  <w:num w:numId="11" w16cid:durableId="53965365">
-    <w:abstractNumId w:val="4"/>
   </w:num>
 </w:numbering>
 </file>

</xml_diff>

<commit_message>
Integrated Design Document Section 4
</commit_message>
<xml_diff>
--- a/Software Design Document.docx
+++ b/Software Design Document.docx
@@ -2823,7 +2823,32 @@
           <w:sz w:val="20"/>
           <w:szCs w:val="20"/>
         </w:rPr>
-        <w:t xml:space="preserve"> Sarah wants to track the inspection trends for her restaurant over the past year.</w:t>
+        <w:t xml:space="preserve"> Sarah wants to track the inspection trends for her </w:t>
+      </w:r>
+      <w:commentRangeStart w:id="8"/>
+      <w:r>
+        <w:rPr>
+          <w:rFonts w:cstheme="minorHAnsi"/>
+          <w:sz w:val="20"/>
+          <w:szCs w:val="20"/>
+          <w:highlight w:val="yellow"/>
+        </w:rPr>
+        <w:t>restaurant</w:t>
+      </w:r>
+      <w:commentRangeEnd w:id="8"/>
+      <w:r>
+        <w:rPr>
+          <w:rStyle w:val="CommentReference"/>
+        </w:rPr>
+        <w:commentReference w:id="8"/>
+      </w:r>
+      <w:r>
+        <w:rPr>
+          <w:rFonts w:cstheme="minorHAnsi"/>
+          <w:sz w:val="20"/>
+          <w:szCs w:val="20"/>
+        </w:rPr>
+        <w:t xml:space="preserve"> over the past year.</w:t>
       </w:r>
     </w:p>
     <w:p>
@@ -3785,57 +3810,36 @@
           <w:numId w:val="2"/>
         </w:numPr>
       </w:pPr>
-      <w:bookmarkStart w:id="8" w:name="_Toc46748633"/>
+      <w:bookmarkStart w:id="9" w:name="_Toc46748633"/>
       <w:r>
         <w:lastRenderedPageBreak/>
         <w:t>User Interface Design</w:t>
       </w:r>
-      <w:bookmarkEnd w:id="8"/>
-    </w:p>
-    <w:p>
-      <w:pPr>
-        <w:rPr>
-          <w:color w:val="FF0000"/>
-        </w:rPr>
-      </w:pPr>
-      <w:r>
-        <w:rPr>
-          <w:color w:val="FF0000"/>
-        </w:rPr>
-        <w:t>This is your initial</w:t>
-      </w:r>
-      <w:r>
-        <w:rPr>
-          <w:color w:val="FF0000"/>
-        </w:rPr>
-        <w:t xml:space="preserve"> interface</w:t>
-      </w:r>
-      <w:r>
-        <w:rPr>
-          <w:color w:val="FF0000"/>
-        </w:rPr>
-        <w:t xml:space="preserve"> design. Describe the tools you used for this design stage and any key findings that informed your design.  This </w:t>
-      </w:r>
-      <w:r>
-        <w:rPr>
-          <w:color w:val="FF0000"/>
-        </w:rPr>
-        <w:t>introduction is descriptive and should</w:t>
-      </w:r>
-      <w:r>
-        <w:rPr>
-          <w:color w:val="FF0000"/>
-        </w:rPr>
-        <w:t xml:space="preserve"> explain what you have completed for the actual design work you will present in the sub-section</w:t>
-      </w:r>
-      <w:r>
-        <w:rPr>
-          <w:color w:val="FF0000"/>
-        </w:rPr>
-        <w:t>s below.</w:t>
-      </w:r>
-    </w:p>
-    <w:p/>
+      <w:bookmarkEnd w:id="9"/>
+    </w:p>
+    <w:p>
+      <w:r>
+        <w:t xml:space="preserve">Group discussion led to the consensus that this system would be best served by an aesthetically clean and minimal design that would make the interface and data easy to parse. Initial sketches were created on paper to figure out the placement of each item before the final </w:t>
+      </w:r>
+      <w:r>
+        <w:t>wireframes</w:t>
+      </w:r>
+      <w:r>
+        <w:t xml:space="preserve"> w</w:t>
+      </w:r>
+      <w:r>
+        <w:t>ere</w:t>
+      </w:r>
+      <w:r>
+        <w:t xml:space="preserve"> created in </w:t>
+      </w:r>
+      <w:r>
+        <w:t>draw.io.</w:t>
+      </w:r>
+      <w:r>
+        <w:t xml:space="preserve"> </w:t>
+      </w:r>
+    </w:p>
     <w:p>
       <w:pPr>
         <w:pStyle w:val="Heading2"/>
@@ -3845,7 +3849,109 @@
         </w:numPr>
       </w:pPr>
       <w:r>
-        <w:t>Structural Design</w:t>
+        <w:t>Visual Design</w:t>
+      </w:r>
+    </w:p>
+    <w:p>
+      <w:pPr>
+        <w:pStyle w:val="Heading3"/>
+      </w:pPr>
+      <w:r>
+        <w:t>Elements:</w:t>
+      </w:r>
+    </w:p>
+    <w:p>
+      <w:r>
+        <w:t>The title of the system will be displayed as a consistent header on all pages. *</w:t>
+      </w:r>
+    </w:p>
+    <w:p>
+      <w:r>
+        <w:t>The “current query &gt;” button will only appear if the user has previously made a query. When pressed, it will open the data page with the last query that was run.</w:t>
+      </w:r>
+    </w:p>
+    <w:p>
+      <w:r>
+        <w:t xml:space="preserve">The </w:t>
+      </w:r>
+      <w:r>
+        <w:t>“</w:t>
+      </w:r>
+      <w:r>
+        <w:t>query</w:t>
+      </w:r>
+      <w:r>
+        <w:t>”</w:t>
+      </w:r>
+      <w:r>
+        <w:t xml:space="preserve"> field has a </w:t>
+      </w:r>
+      <w:r>
+        <w:t>drop-down</w:t>
+      </w:r>
+      <w:r>
+        <w:t xml:space="preserve"> menu from which the user can select one of the five predefined queries. Upon doing so, the form beneath will update to allow the user to enter the contextually appropriate query parameters.</w:t>
+      </w:r>
+    </w:p>
+    <w:p>
+      <w:r>
+        <w:t>The "prior search details" link</w:t>
+      </w:r>
+      <w:r>
+        <w:t xml:space="preserve"> in the query details form</w:t>
+      </w:r>
+      <w:r>
+        <w:t xml:space="preserve"> will open a floating list of </w:t>
+      </w:r>
+      <w:r>
+        <w:t>date-time</w:t>
+      </w:r>
+      <w:r>
+        <w:t xml:space="preserve"> stamps representing the </w:t>
+      </w:r>
+      <w:r>
+        <w:t>user's</w:t>
+      </w:r>
+      <w:r>
+        <w:t xml:space="preserve"> prior query parameters for the current query type. The user can select one that will fill the form with the former values.</w:t>
+      </w:r>
+    </w:p>
+    <w:p>
+      <w:r>
+        <w:t>Pressing the submit button will run the query and take the user to the data results page provided the required parameters have been supplied</w:t>
+      </w:r>
+      <w:r>
+        <w:t>.</w:t>
+      </w:r>
+    </w:p>
+    <w:p>
+      <w:r>
+        <w:t>The data and visualisation view can be toggled like browser tabs.</w:t>
+      </w:r>
+    </w:p>
+    <w:p>
+      <w:r>
+        <w:t xml:space="preserve">When a query or visualisation takes up more room than is available on screen, the display area will be scrollable. </w:t>
+      </w:r>
+    </w:p>
+    <w:p>
+      <w:r>
+        <w:t>The new query button on the data or visualisation page will take the user back to the home (query) page. The query field and parameters form will be prefilled with the details of the query they were just viewing.</w:t>
+      </w:r>
+    </w:p>
+    <w:p>
+      <w:r>
+        <w:t xml:space="preserve">*Titles and names are subject to change and should be considered placeholders. </w:t>
+      </w:r>
+    </w:p>
+    <w:p/>
+    <w:p>
+      <w:pPr>
+        <w:pStyle w:val="Heading3"/>
+      </w:pPr>
+      <w:r>
+        <w:lastRenderedPageBreak/>
+        <w:t>Wireframe:</w:t>
       </w:r>
     </w:p>
     <w:p>
@@ -3856,82 +3962,390 @@
       </w:pPr>
       <w:r>
         <w:rPr>
+          <w:noProof/>
+        </w:rPr>
+        <w:drawing>
+          <wp:inline distT="0" distB="0" distL="0" distR="0" wp14:anchorId="5F039503" wp14:editId="561C14A5">
+            <wp:extent cx="5731510" cy="7838440"/>
+            <wp:effectExtent l="0" t="0" r="2540" b="0"/>
+            <wp:docPr id="1815215574" name="Picture 3" descr="A group of blueprints&#10;&#10;Description automatically generated"/>
+            <wp:cNvGraphicFramePr>
+              <a:graphicFrameLocks xmlns:a="http://schemas.openxmlformats.org/drawingml/2006/main" noChangeAspect="1"/>
+            </wp:cNvGraphicFramePr>
+            <a:graphic xmlns:a="http://schemas.openxmlformats.org/drawingml/2006/main">
+              <a:graphicData uri="http://schemas.openxmlformats.org/drawingml/2006/picture">
+                <pic:pic xmlns:pic="http://schemas.openxmlformats.org/drawingml/2006/picture">
+                  <pic:nvPicPr>
+                    <pic:cNvPr id="1815215574" name="Picture 3" descr="A group of blueprints&#10;&#10;Description automatically generated"/>
+                    <pic:cNvPicPr>
+                      <a:picLocks noChangeAspect="1" noChangeArrowheads="1"/>
+                    </pic:cNvPicPr>
+                  </pic:nvPicPr>
+                  <pic:blipFill>
+                    <a:blip r:embed="rId10">
+                      <a:extLst>
+                        <a:ext uri="{28A0092B-C50C-407E-A947-70E740481C1C}">
+                          <a14:useLocalDpi xmlns:a14="http://schemas.microsoft.com/office/drawing/2010/main" val="0"/>
+                        </a:ext>
+                      </a:extLst>
+                    </a:blip>
+                    <a:srcRect/>
+                    <a:stretch>
+                      <a:fillRect/>
+                    </a:stretch>
+                  </pic:blipFill>
+                  <pic:spPr bwMode="auto">
+                    <a:xfrm>
+                      <a:off x="0" y="0"/>
+                      <a:ext cx="5731510" cy="7838440"/>
+                    </a:xfrm>
+                    <a:prstGeom prst="rect">
+                      <a:avLst/>
+                    </a:prstGeom>
+                    <a:noFill/>
+                    <a:ln>
+                      <a:noFill/>
+                    </a:ln>
+                  </pic:spPr>
+                </pic:pic>
+              </a:graphicData>
+            </a:graphic>
+          </wp:inline>
+        </w:drawing>
+      </w:r>
+    </w:p>
+    <w:p>
+      <w:pPr>
+        <w:rPr>
           <w:color w:val="FF0000"/>
         </w:rPr>
-        <w:t>Structural design refers to the navigational and information structure of your product – the structure that supports the interface layout.  How will you structure your product?  How will you group your information?  How will you navigate through your product?  Why?  This can take the form of a diagram showing structure and hierarchy, supported by a discussion and justification of your choices.  Why have you made these design choices?</w:t>
-      </w:r>
+      </w:pPr>
       <w:r>
         <w:rPr>
           <w:color w:val="FF0000"/>
         </w:rPr>
-        <w:t xml:space="preserve"> </w:t>
-      </w:r>
-      <w:r>
-        <w:rPr>
-          <w:color w:val="FF0000"/>
-        </w:rPr>
-        <w:t xml:space="preserve">Describe and outline the structure of your </w:t>
-      </w:r>
-      <w:r>
-        <w:rPr>
-          <w:color w:val="FF0000"/>
-        </w:rPr>
-        <w:t>interface</w:t>
-      </w:r>
-      <w:r>
-        <w:rPr>
-          <w:color w:val="FF0000"/>
-        </w:rPr>
-        <w:t xml:space="preserve"> and of your information. </w:t>
+        <w:br w:type="page"/>
+      </w:r>
+    </w:p>
+    <w:p>
+      <w:pPr>
+        <w:pStyle w:val="Heading3"/>
+      </w:pPr>
+      <w:r>
+        <w:lastRenderedPageBreak/>
+        <w:t>Navigation (PC):</w:t>
+      </w:r>
+    </w:p>
+    <w:p>
+      <w:r>
+        <w:rPr>
+          <w:noProof/>
+        </w:rPr>
+        <w:drawing>
+          <wp:inline distT="0" distB="0" distL="0" distR="0" wp14:anchorId="27E3841E" wp14:editId="54D71368">
+            <wp:extent cx="5731510" cy="3263900"/>
+            <wp:effectExtent l="0" t="0" r="2540" b="0"/>
+            <wp:docPr id="908434563" name="Picture 4" descr="A screenshot of a computer screen&#10;&#10;Description automatically generated"/>
+            <wp:cNvGraphicFramePr>
+              <a:graphicFrameLocks xmlns:a="http://schemas.openxmlformats.org/drawingml/2006/main" noChangeAspect="1"/>
+            </wp:cNvGraphicFramePr>
+            <a:graphic xmlns:a="http://schemas.openxmlformats.org/drawingml/2006/main">
+              <a:graphicData uri="http://schemas.openxmlformats.org/drawingml/2006/picture">
+                <pic:pic xmlns:pic="http://schemas.openxmlformats.org/drawingml/2006/picture">
+                  <pic:nvPicPr>
+                    <pic:cNvPr id="908434563" name="Picture 4" descr="A screenshot of a computer screen&#10;&#10;Description automatically generated"/>
+                    <pic:cNvPicPr>
+                      <a:picLocks noChangeAspect="1" noChangeArrowheads="1"/>
+                    </pic:cNvPicPr>
+                  </pic:nvPicPr>
+                  <pic:blipFill>
+                    <a:blip r:embed="rId11" cstate="print">
+                      <a:extLst>
+                        <a:ext uri="{28A0092B-C50C-407E-A947-70E740481C1C}">
+                          <a14:useLocalDpi xmlns:a14="http://schemas.microsoft.com/office/drawing/2010/main" val="0"/>
+                        </a:ext>
+                      </a:extLst>
+                    </a:blip>
+                    <a:srcRect/>
+                    <a:stretch>
+                      <a:fillRect/>
+                    </a:stretch>
+                  </pic:blipFill>
+                  <pic:spPr bwMode="auto">
+                    <a:xfrm>
+                      <a:off x="0" y="0"/>
+                      <a:ext cx="5731510" cy="3263900"/>
+                    </a:xfrm>
+                    <a:prstGeom prst="rect">
+                      <a:avLst/>
+                    </a:prstGeom>
+                    <a:noFill/>
+                    <a:ln>
+                      <a:noFill/>
+                    </a:ln>
+                  </pic:spPr>
+                </pic:pic>
+              </a:graphicData>
+            </a:graphic>
+          </wp:inline>
+        </w:drawing>
+      </w:r>
+    </w:p>
+    <w:p>
+      <w:pPr>
+        <w:pStyle w:val="Heading3"/>
+      </w:pPr>
+      <w:r>
+        <w:lastRenderedPageBreak/>
+        <w:t>Navigation (Mobile):</w:t>
+      </w:r>
+      <w:r>
+        <w:br/>
+      </w:r>
+    </w:p>
+    <w:p>
+      <w:r>
+        <w:rPr>
+          <w:noProof/>
+        </w:rPr>
+        <w:drawing>
+          <wp:inline distT="0" distB="0" distL="0" distR="0" wp14:anchorId="281E20B1" wp14:editId="7EAD9D9D">
+            <wp:extent cx="5585287" cy="7161581"/>
+            <wp:effectExtent l="0" t="0" r="0" b="1270"/>
+            <wp:docPr id="1868930676" name="Picture 5" descr="A screenshot of a computer&#10;&#10;Description automatically generated"/>
+            <wp:cNvGraphicFramePr>
+              <a:graphicFrameLocks xmlns:a="http://schemas.openxmlformats.org/drawingml/2006/main" noChangeAspect="1"/>
+            </wp:cNvGraphicFramePr>
+            <a:graphic xmlns:a="http://schemas.openxmlformats.org/drawingml/2006/main">
+              <a:graphicData uri="http://schemas.openxmlformats.org/drawingml/2006/picture">
+                <pic:pic xmlns:pic="http://schemas.openxmlformats.org/drawingml/2006/picture">
+                  <pic:nvPicPr>
+                    <pic:cNvPr id="1868930676" name="Picture 5" descr="A screenshot of a computer&#10;&#10;Description automatically generated"/>
+                    <pic:cNvPicPr>
+                      <a:picLocks noChangeAspect="1" noChangeArrowheads="1"/>
+                    </pic:cNvPicPr>
+                  </pic:nvPicPr>
+                  <pic:blipFill rotWithShape="1">
+                    <a:blip r:embed="rId12">
+                      <a:extLst>
+                        <a:ext uri="{28A0092B-C50C-407E-A947-70E740481C1C}">
+                          <a14:useLocalDpi xmlns:a14="http://schemas.microsoft.com/office/drawing/2010/main" val="0"/>
+                        </a:ext>
+                      </a:extLst>
+                    </a:blip>
+                    <a:srcRect b="2655"/>
+                    <a:stretch/>
+                  </pic:blipFill>
+                  <pic:spPr bwMode="auto">
+                    <a:xfrm>
+                      <a:off x="0" y="0"/>
+                      <a:ext cx="5618703" cy="7204427"/>
+                    </a:xfrm>
+                    <a:prstGeom prst="rect">
+                      <a:avLst/>
+                    </a:prstGeom>
+                    <a:noFill/>
+                    <a:ln>
+                      <a:noFill/>
+                    </a:ln>
+                    <a:extLst>
+                      <a:ext uri="{53640926-AAD7-44D8-BBD7-CCE9431645EC}">
+                        <a14:shadowObscured xmlns:a14="http://schemas.microsoft.com/office/drawing/2010/main"/>
+                      </a:ext>
+                    </a:extLst>
+                  </pic:spPr>
+                </pic:pic>
+              </a:graphicData>
+            </a:graphic>
+          </wp:inline>
+        </w:drawing>
+      </w:r>
+    </w:p>
+    <w:p>
+      <w:pPr>
+        <w:pStyle w:val="Heading3"/>
+      </w:pPr>
+      <w:r>
+        <w:lastRenderedPageBreak/>
+        <w:t>Colour Palette:</w:t>
+      </w:r>
+      <w:r>
+        <w:br/>
+      </w:r>
+    </w:p>
+    <w:p>
+      <w:r>
+        <w:rPr>
+          <w:noProof/>
+        </w:rPr>
+        <w:drawing>
+          <wp:inline distT="0" distB="0" distL="0" distR="0" wp14:anchorId="54F7EAC6" wp14:editId="54B49789">
+            <wp:extent cx="5731510" cy="8217535"/>
+            <wp:effectExtent l="0" t="0" r="2540" b="0"/>
+            <wp:docPr id="1551676985" name="Picture 1"/>
+            <wp:cNvGraphicFramePr>
+              <a:graphicFrameLocks xmlns:a="http://schemas.openxmlformats.org/drawingml/2006/main" noChangeAspect="1"/>
+            </wp:cNvGraphicFramePr>
+            <a:graphic xmlns:a="http://schemas.openxmlformats.org/drawingml/2006/main">
+              <a:graphicData uri="http://schemas.openxmlformats.org/drawingml/2006/picture">
+                <pic:pic xmlns:pic="http://schemas.openxmlformats.org/drawingml/2006/picture">
+                  <pic:nvPicPr>
+                    <pic:cNvPr id="0" name="Picture 1"/>
+                    <pic:cNvPicPr>
+                      <a:picLocks noChangeAspect="1" noChangeArrowheads="1"/>
+                    </pic:cNvPicPr>
+                  </pic:nvPicPr>
+                  <pic:blipFill>
+                    <a:blip r:embed="rId13">
+                      <a:extLst>
+                        <a:ext uri="{28A0092B-C50C-407E-A947-70E740481C1C}">
+                          <a14:useLocalDpi xmlns:a14="http://schemas.microsoft.com/office/drawing/2010/main" val="0"/>
+                        </a:ext>
+                      </a:extLst>
+                    </a:blip>
+                    <a:srcRect/>
+                    <a:stretch>
+                      <a:fillRect/>
+                    </a:stretch>
+                  </pic:blipFill>
+                  <pic:spPr bwMode="auto">
+                    <a:xfrm>
+                      <a:off x="0" y="0"/>
+                      <a:ext cx="5731510" cy="8217535"/>
+                    </a:xfrm>
+                    <a:prstGeom prst="rect">
+                      <a:avLst/>
+                    </a:prstGeom>
+                    <a:noFill/>
+                    <a:ln>
+                      <a:noFill/>
+                    </a:ln>
+                  </pic:spPr>
+                </pic:pic>
+              </a:graphicData>
+            </a:graphic>
+          </wp:inline>
+        </w:drawing>
+      </w:r>
+    </w:p>
+    <w:p>
+      <w:pPr>
+        <w:pStyle w:val="Heading3"/>
+      </w:pPr>
+      <w:r>
+        <w:lastRenderedPageBreak/>
+        <w:t>Graphic Sample:</w:t>
       </w:r>
     </w:p>
     <w:p/>
     <w:p>
-      <w:pPr>
-        <w:pStyle w:val="Heading2"/>
-        <w:numPr>
-          <w:ilvl w:val="1"/>
-          <w:numId w:val="2"/>
-        </w:numPr>
-      </w:pPr>
-      <w:r>
-        <w:t>Visual Design</w:t>
-      </w:r>
-    </w:p>
-    <w:p>
-      <w:pPr>
-        <w:rPr>
-          <w:color w:val="FF0000"/>
-        </w:rPr>
-      </w:pPr>
-      <w:r>
-        <w:rPr>
-          <w:color w:val="FF0000"/>
-        </w:rPr>
-        <w:t xml:space="preserve">Detail your visual design: Layout, visual elements, icons, graphics, style, colour, fonts general screen designs. This can be sketches, wireframes, </w:t>
-      </w:r>
-      <w:proofErr w:type="spellStart"/>
-      <w:r>
-        <w:rPr>
-          <w:color w:val="FF0000"/>
-        </w:rPr>
-        <w:t>mockups</w:t>
-      </w:r>
-      <w:proofErr w:type="spellEnd"/>
-      <w:r>
-        <w:rPr>
-          <w:color w:val="FF0000"/>
-        </w:rPr>
-        <w:t xml:space="preserve"> etc, supported by a discussion, explanation, and </w:t>
-      </w:r>
-      <w:r>
-        <w:rPr>
-          <w:color w:val="FF0000"/>
-        </w:rPr>
-        <w:t xml:space="preserve">justification of your choices. </w:t>
-      </w:r>
-    </w:p>
-    <w:p/>
+      <w:r>
+        <w:rPr>
+          <w:noProof/>
+        </w:rPr>
+        <w:drawing>
+          <wp:inline distT="0" distB="0" distL="0" distR="0" wp14:anchorId="770445BB" wp14:editId="2CF980CD">
+            <wp:extent cx="5731510" cy="2665095"/>
+            <wp:effectExtent l="0" t="0" r="2540" b="1905"/>
+            <wp:docPr id="223593946" name="Picture 6" descr="A green rectangular sign with black text&#10;&#10;Description automatically generated"/>
+            <wp:cNvGraphicFramePr>
+              <a:graphicFrameLocks xmlns:a="http://schemas.openxmlformats.org/drawingml/2006/main" noChangeAspect="1"/>
+            </wp:cNvGraphicFramePr>
+            <a:graphic xmlns:a="http://schemas.openxmlformats.org/drawingml/2006/main">
+              <a:graphicData uri="http://schemas.openxmlformats.org/drawingml/2006/picture">
+                <pic:pic xmlns:pic="http://schemas.openxmlformats.org/drawingml/2006/picture">
+                  <pic:nvPicPr>
+                    <pic:cNvPr id="223593946" name="Picture 6" descr="A green rectangular sign with black text&#10;&#10;Description automatically generated"/>
+                    <pic:cNvPicPr>
+                      <a:picLocks noChangeAspect="1" noChangeArrowheads="1"/>
+                    </pic:cNvPicPr>
+                  </pic:nvPicPr>
+                  <pic:blipFill>
+                    <a:blip r:embed="rId14" cstate="print">
+                      <a:extLst>
+                        <a:ext uri="{28A0092B-C50C-407E-A947-70E740481C1C}">
+                          <a14:useLocalDpi xmlns:a14="http://schemas.microsoft.com/office/drawing/2010/main" val="0"/>
+                        </a:ext>
+                      </a:extLst>
+                    </a:blip>
+                    <a:srcRect/>
+                    <a:stretch>
+                      <a:fillRect/>
+                    </a:stretch>
+                  </pic:blipFill>
+                  <pic:spPr bwMode="auto">
+                    <a:xfrm>
+                      <a:off x="0" y="0"/>
+                      <a:ext cx="5731510" cy="2665095"/>
+                    </a:xfrm>
+                    <a:prstGeom prst="rect">
+                      <a:avLst/>
+                    </a:prstGeom>
+                    <a:noFill/>
+                    <a:ln>
+                      <a:noFill/>
+                    </a:ln>
+                  </pic:spPr>
+                </pic:pic>
+              </a:graphicData>
+            </a:graphic>
+          </wp:inline>
+        </w:drawing>
+      </w:r>
+    </w:p>
+    <w:p>
+      <w:pPr>
+        <w:pStyle w:val="Heading3"/>
+      </w:pPr>
+    </w:p>
+    <w:p>
+      <w:pPr>
+        <w:pStyle w:val="Heading3"/>
+      </w:pPr>
+      <w:r>
+        <w:t>Font:</w:t>
+      </w:r>
+    </w:p>
+    <w:p>
+      <w:r>
+        <w:t xml:space="preserve">In line with the goal of clean design in mind, research was done into what font is the easiest to parse in a digital format. Sans-serif fonts were ubiquitous in their domination of this space, but foremost among them was Helvetica. However, a recurrent trend in </w:t>
+      </w:r>
+      <w:r>
+        <w:t>the</w:t>
+      </w:r>
+      <w:r>
+        <w:t xml:space="preserve"> reading was Roboto as a suitable alternative. While Roboto is technically less minimalist </w:t>
+      </w:r>
+      <w:r>
+        <w:t>than</w:t>
+      </w:r>
+      <w:r>
+        <w:t xml:space="preserve"> Helvetica, it</w:t>
+      </w:r>
+      <w:r>
+        <w:t>s liberties are</w:t>
+      </w:r>
+      <w:r>
+        <w:t xml:space="preserve"> in service of readability.</w:t>
+      </w:r>
+      <w:r>
+        <w:t xml:space="preserve"> Additionally, with the prospect of this system being utilised in mobile spaces, particularly </w:t>
+      </w:r>
+      <w:r>
+        <w:t xml:space="preserve">Android devices, Roboto becomes a direct continuation of the native device experience. </w:t>
+      </w:r>
+      <w:r>
+        <w:t xml:space="preserve">For these reasons, Roboto was selected over Helvetica. </w:t>
+      </w:r>
+    </w:p>
+    <w:p>
+      <w:r>
+        <w:rPr>
+          <w:rFonts w:ascii="Roboto" w:hAnsi="Roboto"/>
+        </w:rPr>
+        <w:t>Sample of the selected font, Roboto.</w:t>
+      </w:r>
+    </w:p>
     <w:p/>
     <w:sectPr>
       <w:pgSz w:w="11906" w:h="16838"/>
@@ -3941,6 +4355,45 @@
     </w:sectPr>
   </w:body>
 </w:document>
+</file>
+
+<file path=word/comments.xml><?xml version="1.0" encoding="utf-8"?>
+<w:comments xmlns:wpc="http://schemas.microsoft.com/office/word/2010/wordprocessingCanvas" xmlns:cx="http://schemas.microsoft.com/office/drawing/2014/chartex" xmlns:cx1="http://schemas.microsoft.com/office/drawing/2015/9/8/chartex" xmlns:cx2="http://schemas.microsoft.com/office/drawing/2015/10/21/chartex" xmlns:cx3="http://schemas.microsoft.com/office/drawing/2016/5/9/chartex" xmlns:cx4="http://schemas.microsoft.com/office/drawing/2016/5/10/chartex" xmlns:cx5="http://schemas.microsoft.com/office/drawing/2016/5/11/chartex" xmlns:cx6="http://schemas.microsoft.com/office/drawing/2016/5/12/chartex" xmlns:cx7="http://schemas.microsoft.com/office/drawing/2016/5/13/chartex" xmlns:cx8="http://schemas.microsoft.com/office/drawing/2016/5/14/chartex" xmlns:mc="http://schemas.openxmlformats.org/markup-compatibility/2006" xmlns:aink="http://schemas.microsoft.com/office/drawing/2016/ink" xmlns:am3d="http://schemas.microsoft.com/office/drawing/2017/model3d" xmlns:o="urn:schemas-microsoft-com:office:office" xmlns:oel="http://schemas.microsoft.com/office/2019/extlst" xmlns:r="http://schemas.openxmlformats.org/officeDocument/2006/relationships" xmlns:m="http://schemas.openxmlformats.org/officeDocument/2006/math" xmlns:v="urn:schemas-microsoft-com:vml" xmlns:wp14="http://schemas.microsoft.com/office/word/2010/wordprocessingDrawing" xmlns:wp="http://schemas.openxmlformats.org/drawingml/2006/wordprocessingDrawing" xmlns:w10="urn:schemas-microsoft-com:office:word" xmlns:w="http://schemas.openxmlformats.org/wordprocessingml/2006/main" xmlns:w14="http://schemas.microsoft.com/office/word/2010/wordml" xmlns:w15="http://schemas.microsoft.com/office/word/2012/wordml" xmlns:w16cex="http://schemas.microsoft.com/office/word/2018/wordml/cex" xmlns:w16cid="http://schemas.microsoft.com/office/word/2016/wordml/cid" xmlns:w16="http://schemas.microsoft.com/office/word/2018/wordml" xmlns:w16sdtdh="http://schemas.microsoft.com/office/word/2020/wordml/sdtdatahash" xmlns:w16se="http://schemas.microsoft.com/office/word/2015/wordml/symex" xmlns:wpg="http://schemas.microsoft.com/office/word/2010/wordprocessingGroup" xmlns:wpi="http://schemas.microsoft.com/office/word/2010/wordprocessingInk" xmlns:wne="http://schemas.microsoft.com/office/word/2006/wordml" xmlns:wps="http://schemas.microsoft.com/office/word/2010/wordprocessingShape" mc:Ignorable="w14 w15 w16se w16cid w16 w16cex w16sdtdh wp14">
+  <w:comment w:id="8" w:author="Nathanael Gazzard" w:date="2023-09-02T16:06:00Z" w:initials="NG">
+    <w:p>
+      <w:pPr>
+        <w:pStyle w:val="CommentText"/>
+      </w:pPr>
+      <w:r>
+        <w:rPr>
+          <w:rStyle w:val="CommentReference"/>
+        </w:rPr>
+        <w:annotationRef/>
+      </w:r>
+      <w:r>
+        <w:t>Plural in light one the 4th step?</w:t>
+      </w:r>
+    </w:p>
+  </w:comment>
+</w:comments>
+</file>
+
+<file path=word/commentsExtended.xml><?xml version="1.0" encoding="utf-8"?>
+<w15:commentsEx xmlns:wpc="http://schemas.microsoft.com/office/word/2010/wordprocessingCanvas" xmlns:cx="http://schemas.microsoft.com/office/drawing/2014/chartex" xmlns:cx1="http://schemas.microsoft.com/office/drawing/2015/9/8/chartex" xmlns:cx2="http://schemas.microsoft.com/office/drawing/2015/10/21/chartex" xmlns:cx3="http://schemas.microsoft.com/office/drawing/2016/5/9/chartex" xmlns:cx4="http://schemas.microsoft.com/office/drawing/2016/5/10/chartex" xmlns:cx5="http://schemas.microsoft.com/office/drawing/2016/5/11/chartex" xmlns:cx6="http://schemas.microsoft.com/office/drawing/2016/5/12/chartex" xmlns:cx7="http://schemas.microsoft.com/office/drawing/2016/5/13/chartex" xmlns:cx8="http://schemas.microsoft.com/office/drawing/2016/5/14/chartex" xmlns:mc="http://schemas.openxmlformats.org/markup-compatibility/2006" xmlns:aink="http://schemas.microsoft.com/office/drawing/2016/ink" xmlns:am3d="http://schemas.microsoft.com/office/drawing/2017/model3d" xmlns:o="urn:schemas-microsoft-com:office:office" xmlns:oel="http://schemas.microsoft.com/office/2019/extlst" xmlns:r="http://schemas.openxmlformats.org/officeDocument/2006/relationships" xmlns:m="http://schemas.openxmlformats.org/officeDocument/2006/math" xmlns:v="urn:schemas-microsoft-com:vml" xmlns:wp14="http://schemas.microsoft.com/office/word/2010/wordprocessingDrawing" xmlns:wp="http://schemas.openxmlformats.org/drawingml/2006/wordprocessingDrawing" xmlns:w10="urn:schemas-microsoft-com:office:word" xmlns:w="http://schemas.openxmlformats.org/wordprocessingml/2006/main" xmlns:w14="http://schemas.microsoft.com/office/word/2010/wordml" xmlns:w15="http://schemas.microsoft.com/office/word/2012/wordml" xmlns:w16cex="http://schemas.microsoft.com/office/word/2018/wordml/cex" xmlns:w16cid="http://schemas.microsoft.com/office/word/2016/wordml/cid" xmlns:w16="http://schemas.microsoft.com/office/word/2018/wordml" xmlns:w16sdtdh="http://schemas.microsoft.com/office/word/2020/wordml/sdtdatahash" xmlns:w16se="http://schemas.microsoft.com/office/word/2015/wordml/symex" xmlns:wpg="http://schemas.microsoft.com/office/word/2010/wordprocessingGroup" xmlns:wpi="http://schemas.microsoft.com/office/word/2010/wordprocessingInk" xmlns:wne="http://schemas.microsoft.com/office/word/2006/wordml" xmlns:wps="http://schemas.microsoft.com/office/word/2010/wordprocessingShape" mc:Ignorable="w14 w15 w16se w16cid w16 w16cex w16sdtdh wp14">
+  <w15:commentEx w15:paraId="00ED262E" w15:done="0"/>
+</w15:commentsEx>
+</file>
+
+<file path=word/commentsExtensible.xml><?xml version="1.0" encoding="utf-8"?>
+<w16cex:commentsExtensible xmlns:wpc="http://schemas.microsoft.com/office/word/2010/wordprocessingCanvas" xmlns:cx="http://schemas.microsoft.com/office/drawing/2014/chartex" xmlns:cx1="http://schemas.microsoft.com/office/drawing/2015/9/8/chartex" xmlns:cx2="http://schemas.microsoft.com/office/drawing/2015/10/21/chartex" xmlns:cx3="http://schemas.microsoft.com/office/drawing/2016/5/9/chartex" xmlns:cx4="http://schemas.microsoft.com/office/drawing/2016/5/10/chartex" xmlns:cx5="http://schemas.microsoft.com/office/drawing/2016/5/11/chartex" xmlns:cx6="http://schemas.microsoft.com/office/drawing/2016/5/12/chartex" xmlns:cx7="http://schemas.microsoft.com/office/drawing/2016/5/13/chartex" xmlns:cx8="http://schemas.microsoft.com/office/drawing/2016/5/14/chartex" xmlns:cr="http://schemas.microsoft.com/office/comments/2020/reactions" xmlns:mc="http://schemas.openxmlformats.org/markup-compatibility/2006" xmlns:aink="http://schemas.microsoft.com/office/drawing/2016/ink" xmlns:am3d="http://schemas.microsoft.com/office/drawing/2017/model3d" xmlns:o="urn:schemas-microsoft-com:office:office" xmlns:oel="http://schemas.microsoft.com/office/2019/extlst" xmlns:r="http://schemas.openxmlformats.org/officeDocument/2006/relationships" xmlns:m="http://schemas.openxmlformats.org/officeDocument/2006/math" xmlns:v="urn:schemas-microsoft-com:vml" xmlns:wp14="http://schemas.microsoft.com/office/word/2010/wordprocessingDrawing" xmlns:wp="http://schemas.openxmlformats.org/drawingml/2006/wordprocessingDrawing" xmlns:w10="urn:schemas-microsoft-com:office:word" xmlns:w="http://schemas.openxmlformats.org/wordprocessingml/2006/main" xmlns:w14="http://schemas.microsoft.com/office/word/2010/wordml" xmlns:w15="http://schemas.microsoft.com/office/word/2012/wordml" xmlns:w16cex="http://schemas.microsoft.com/office/word/2018/wordml/cex" xmlns:w16cid="http://schemas.microsoft.com/office/word/2016/wordml/cid" xmlns:w16="http://schemas.microsoft.com/office/word/2018/wordml" xmlns:w16sdtdh="http://schemas.microsoft.com/office/word/2020/wordml/sdtdatahash" xmlns:w16se="http://schemas.microsoft.com/office/word/2015/wordml/symex" xmlns:wpg="http://schemas.microsoft.com/office/word/2010/wordprocessingGroup" xmlns:wpi="http://schemas.microsoft.com/office/word/2010/wordprocessingInk" xmlns:wne="http://schemas.microsoft.com/office/word/2006/wordml" xmlns:wps="http://schemas.microsoft.com/office/word/2010/wordprocessingShape" mc:Ignorable="w14 w15 w16se w16cid w16 w16cex w16sdtdh cr wp14">
+  <w16cex:commentExtensible w16cex:durableId="289DDBF4" w16cex:dateUtc="2023-09-02T06:06:00Z"/>
+</w16cex:commentsExtensible>
+</file>
+
+<file path=word/commentsIds.xml><?xml version="1.0" encoding="utf-8"?>
+<w16cid:commentsIds xmlns:wpc="http://schemas.microsoft.com/office/word/2010/wordprocessingCanvas" xmlns:cx="http://schemas.microsoft.com/office/drawing/2014/chartex" xmlns:cx1="http://schemas.microsoft.com/office/drawing/2015/9/8/chartex" xmlns:cx2="http://schemas.microsoft.com/office/drawing/2015/10/21/chartex" xmlns:cx3="http://schemas.microsoft.com/office/drawing/2016/5/9/chartex" xmlns:cx4="http://schemas.microsoft.com/office/drawing/2016/5/10/chartex" xmlns:cx5="http://schemas.microsoft.com/office/drawing/2016/5/11/chartex" xmlns:cx6="http://schemas.microsoft.com/office/drawing/2016/5/12/chartex" xmlns:cx7="http://schemas.microsoft.com/office/drawing/2016/5/13/chartex" xmlns:cx8="http://schemas.microsoft.com/office/drawing/2016/5/14/chartex" xmlns:mc="http://schemas.openxmlformats.org/markup-compatibility/2006" xmlns:aink="http://schemas.microsoft.com/office/drawing/2016/ink" xmlns:am3d="http://schemas.microsoft.com/office/drawing/2017/model3d" xmlns:o="urn:schemas-microsoft-com:office:office" xmlns:oel="http://schemas.microsoft.com/office/2019/extlst" xmlns:r="http://schemas.openxmlformats.org/officeDocument/2006/relationships" xmlns:m="http://schemas.openxmlformats.org/officeDocument/2006/math" xmlns:v="urn:schemas-microsoft-com:vml" xmlns:wp14="http://schemas.microsoft.com/office/word/2010/wordprocessingDrawing" xmlns:wp="http://schemas.openxmlformats.org/drawingml/2006/wordprocessingDrawing" xmlns:w10="urn:schemas-microsoft-com:office:word" xmlns:w="http://schemas.openxmlformats.org/wordprocessingml/2006/main" xmlns:w14="http://schemas.microsoft.com/office/word/2010/wordml" xmlns:w15="http://schemas.microsoft.com/office/word/2012/wordml" xmlns:w16cex="http://schemas.microsoft.com/office/word/2018/wordml/cex" xmlns:w16cid="http://schemas.microsoft.com/office/word/2016/wordml/cid" xmlns:w16="http://schemas.microsoft.com/office/word/2018/wordml" xmlns:w16sdtdh="http://schemas.microsoft.com/office/word/2020/wordml/sdtdatahash" xmlns:w16se="http://schemas.microsoft.com/office/word/2015/wordml/symex" xmlns:wpg="http://schemas.microsoft.com/office/word/2010/wordprocessingGroup" xmlns:wpi="http://schemas.microsoft.com/office/word/2010/wordprocessingInk" xmlns:wne="http://schemas.microsoft.com/office/word/2006/wordml" xmlns:wps="http://schemas.microsoft.com/office/word/2010/wordprocessingShape" mc:Ignorable="w14 w15 w16se w16cid w16 w16cex w16sdtdh wp14">
+  <w16cid:commentId w16cid:paraId="00ED262E" w16cid:durableId="289DDBF4"/>
+</w16cid:commentsIds>
 </file>
 
 <file path=word/numbering.xml><?xml version="1.0" encoding="utf-8"?>
@@ -5289,6 +5742,14 @@
     <w:abstractNumId w:val="0"/>
   </w:num>
 </w:numbering>
+</file>
+
+<file path=word/people.xml><?xml version="1.0" encoding="utf-8"?>
+<w15:people xmlns:wpc="http://schemas.microsoft.com/office/word/2010/wordprocessingCanvas" xmlns:cx="http://schemas.microsoft.com/office/drawing/2014/chartex" xmlns:cx1="http://schemas.microsoft.com/office/drawing/2015/9/8/chartex" xmlns:cx2="http://schemas.microsoft.com/office/drawing/2015/10/21/chartex" xmlns:cx3="http://schemas.microsoft.com/office/drawing/2016/5/9/chartex" xmlns:cx4="http://schemas.microsoft.com/office/drawing/2016/5/10/chartex" xmlns:cx5="http://schemas.microsoft.com/office/drawing/2016/5/11/chartex" xmlns:cx6="http://schemas.microsoft.com/office/drawing/2016/5/12/chartex" xmlns:cx7="http://schemas.microsoft.com/office/drawing/2016/5/13/chartex" xmlns:cx8="http://schemas.microsoft.com/office/drawing/2016/5/14/chartex" xmlns:mc="http://schemas.openxmlformats.org/markup-compatibility/2006" xmlns:aink="http://schemas.microsoft.com/office/drawing/2016/ink" xmlns:am3d="http://schemas.microsoft.com/office/drawing/2017/model3d" xmlns:o="urn:schemas-microsoft-com:office:office" xmlns:oel="http://schemas.microsoft.com/office/2019/extlst" xmlns:r="http://schemas.openxmlformats.org/officeDocument/2006/relationships" xmlns:m="http://schemas.openxmlformats.org/officeDocument/2006/math" xmlns:v="urn:schemas-microsoft-com:vml" xmlns:wp14="http://schemas.microsoft.com/office/word/2010/wordprocessingDrawing" xmlns:wp="http://schemas.openxmlformats.org/drawingml/2006/wordprocessingDrawing" xmlns:w10="urn:schemas-microsoft-com:office:word" xmlns:w="http://schemas.openxmlformats.org/wordprocessingml/2006/main" xmlns:w14="http://schemas.microsoft.com/office/word/2010/wordml" xmlns:w15="http://schemas.microsoft.com/office/word/2012/wordml" xmlns:w16cex="http://schemas.microsoft.com/office/word/2018/wordml/cex" xmlns:w16cid="http://schemas.microsoft.com/office/word/2016/wordml/cid" xmlns:w16="http://schemas.microsoft.com/office/word/2018/wordml" xmlns:w16sdtdh="http://schemas.microsoft.com/office/word/2020/wordml/sdtdatahash" xmlns:w16se="http://schemas.microsoft.com/office/word/2015/wordml/symex" xmlns:wpg="http://schemas.microsoft.com/office/word/2010/wordprocessingGroup" xmlns:wpi="http://schemas.microsoft.com/office/word/2010/wordprocessingInk" xmlns:wne="http://schemas.microsoft.com/office/word/2006/wordml" xmlns:wps="http://schemas.microsoft.com/office/word/2010/wordprocessingShape" mc:Ignorable="w14 w15 w16se w16cid w16 w16cex w16sdtdh wp14">
+  <w15:person w15:author="Nathanael Gazzard">
+    <w15:presenceInfo w15:providerId="AD" w15:userId="S::nathanael.gazzard@griffithuni.edu.au::ba34a81e-989e-4792-9d3d-4ed429ab7283"/>
+  </w15:person>
+</w15:people>
 </file>
 
 <file path=word/styles.xml><?xml version="1.0" encoding="utf-8"?>
@@ -6388,6 +6849,72 @@
       <w:lang w:val="en-US"/>
     </w:rPr>
   </w:style>
+  <w:style w:type="character" w:styleId="CommentReference">
+    <w:name w:val="annotation reference"/>
+    <w:basedOn w:val="DefaultParagraphFont"/>
+    <w:uiPriority w:val="99"/>
+    <w:semiHidden/>
+    <w:unhideWhenUsed/>
+    <w:rsid w:val="00C57B18"/>
+    <w:rPr>
+      <w:sz w:val="16"/>
+      <w:szCs w:val="16"/>
+    </w:rPr>
+  </w:style>
+  <w:style w:type="paragraph" w:styleId="CommentText">
+    <w:name w:val="annotation text"/>
+    <w:basedOn w:val="Normal"/>
+    <w:link w:val="CommentTextChar"/>
+    <w:uiPriority w:val="99"/>
+    <w:unhideWhenUsed/>
+    <w:rsid w:val="00C57B18"/>
+    <w:pPr>
+      <w:spacing w:line="240" w:lineRule="auto"/>
+    </w:pPr>
+    <w:rPr>
+      <w:sz w:val="20"/>
+      <w:szCs w:val="20"/>
+    </w:rPr>
+  </w:style>
+  <w:style w:type="character" w:customStyle="1" w:styleId="CommentTextChar">
+    <w:name w:val="Comment Text Char"/>
+    <w:basedOn w:val="DefaultParagraphFont"/>
+    <w:link w:val="CommentText"/>
+    <w:uiPriority w:val="99"/>
+    <w:rsid w:val="00C57B18"/>
+    <w:rPr>
+      <w:sz w:val="20"/>
+      <w:szCs w:val="20"/>
+    </w:rPr>
+  </w:style>
+  <w:style w:type="paragraph" w:styleId="CommentSubject">
+    <w:name w:val="annotation subject"/>
+    <w:basedOn w:val="CommentText"/>
+    <w:next w:val="CommentText"/>
+    <w:link w:val="CommentSubjectChar"/>
+    <w:uiPriority w:val="99"/>
+    <w:semiHidden/>
+    <w:unhideWhenUsed/>
+    <w:rsid w:val="00C57B18"/>
+    <w:rPr>
+      <w:b/>
+      <w:bCs/>
+    </w:rPr>
+  </w:style>
+  <w:style w:type="character" w:customStyle="1" w:styleId="CommentSubjectChar">
+    <w:name w:val="Comment Subject Char"/>
+    <w:basedOn w:val="CommentTextChar"/>
+    <w:link w:val="CommentSubject"/>
+    <w:uiPriority w:val="99"/>
+    <w:semiHidden/>
+    <w:rsid w:val="00C57B18"/>
+    <w:rPr>
+      <w:b/>
+      <w:bCs/>
+      <w:sz w:val="20"/>
+      <w:szCs w:val="20"/>
+    </w:rPr>
+  </w:style>
 </w:styles>
 </file>
 

</xml_diff>